<commit_message>
New Pubs Edit 9-24-19
</commit_message>
<xml_diff>
--- a/811M-ExerciseManual.docx
+++ b/811M-ExerciseManual.docx
@@ -6,6 +6,8 @@
       <w:pPr>
         <w:jc w:val="center"/>
       </w:pPr>
+      <w:bookmarkStart w:id="0" w:name="_GoBack"/>
+      <w:bookmarkEnd w:id="0"/>
     </w:p>
     <w:p>
       <w:pPr>
@@ -52,7 +54,7 @@
           <w:szCs w:val="40"/>
         </w:rPr>
       </w:pPr>
-      <w:bookmarkStart w:id="0" w:name="_Hlk19773115"/>
+      <w:bookmarkStart w:id="1" w:name="_Hlk19773115"/>
       <w:r>
         <w:rPr>
           <w:rStyle w:val="BookTitle"/>
@@ -69,7 +71,7 @@
         </w:rPr>
         <w:t xml:space="preserve"> for Data Scientists</w:t>
       </w:r>
-      <w:bookmarkEnd w:id="0"/>
+      <w:bookmarkEnd w:id="1"/>
     </w:p>
     <w:p>
       <w:pPr>
@@ -325,7 +327,7 @@
       <w:r>
         <w:fldChar w:fldCharType="separate"/>
       </w:r>
-      <w:hyperlink w:anchor="_Toc19861345" w:history="1">
+      <w:hyperlink w:anchor="_Toc20231640" w:history="1">
         <w:r>
           <w:rPr>
             <w:rStyle w:val="Hyperlink"/>
@@ -348,7 +350,7 @@
           <w:rPr>
             <w:webHidden/>
           </w:rPr>
-          <w:instrText xml:space="preserve"> PAGEREF _Toc19861345 \h </w:instrText>
+          <w:instrText xml:space="preserve"> PAGEREF _Toc20231640 \h </w:instrText>
         </w:r>
         <w:r>
           <w:rPr>
@@ -384,7 +386,7 @@
           <w:lang w:eastAsia="en-US"/>
         </w:rPr>
       </w:pPr>
-      <w:hyperlink w:anchor="_Toc19861346" w:history="1">
+      <w:hyperlink w:anchor="_Toc20231641" w:history="1">
         <w:r>
           <w:rPr>
             <w:rStyle w:val="Hyperlink"/>
@@ -407,7 +409,7 @@
           <w:rPr>
             <w:webHidden/>
           </w:rPr>
-          <w:instrText xml:space="preserve"> PAGEREF _Toc19861346 \h </w:instrText>
+          <w:instrText xml:space="preserve"> PAGEREF _Toc20231641 \h </w:instrText>
         </w:r>
         <w:r>
           <w:rPr>
@@ -443,7 +445,7 @@
           <w:lang w:eastAsia="en-US"/>
         </w:rPr>
       </w:pPr>
-      <w:hyperlink w:anchor="_Toc19861347" w:history="1">
+      <w:hyperlink w:anchor="_Toc20231642" w:history="1">
         <w:r>
           <w:rPr>
             <w:rStyle w:val="Hyperlink"/>
@@ -473,7 +475,7 @@
           <w:rPr>
             <w:webHidden/>
           </w:rPr>
-          <w:instrText xml:space="preserve"> PAGEREF _Toc19861347 \h </w:instrText>
+          <w:instrText xml:space="preserve"> PAGEREF _Toc20231642 \h </w:instrText>
         </w:r>
         <w:r>
           <w:rPr>
@@ -509,7 +511,7 @@
           <w:lang w:eastAsia="en-US"/>
         </w:rPr>
       </w:pPr>
-      <w:hyperlink w:anchor="_Toc19861348" w:history="1">
+      <w:hyperlink w:anchor="_Toc20231643" w:history="1">
         <w:r>
           <w:rPr>
             <w:rStyle w:val="Hyperlink"/>
@@ -539,7 +541,7 @@
           <w:rPr>
             <w:webHidden/>
           </w:rPr>
-          <w:instrText xml:space="preserve"> PAGEREF _Toc19861348 \h </w:instrText>
+          <w:instrText xml:space="preserve"> PAGEREF _Toc20231643 \h </w:instrText>
         </w:r>
         <w:r>
           <w:rPr>
@@ -567,144 +569,6 @@
       </w:hyperlink>
     </w:p>
     <w:p>
-      <w:pPr>
-        <w:pStyle w:val="TOC1"/>
-        <w:rPr>
-          <w:rFonts w:asciiTheme="minorHAnsi" w:eastAsiaTheme="minorEastAsia" w:hAnsiTheme="minorHAnsi" w:cstheme="minorBidi"/>
-          <w:szCs w:val="22"/>
-          <w:lang w:eastAsia="en-US"/>
-        </w:rPr>
-      </w:pPr>
-      <w:hyperlink w:anchor="_Toc19861349" w:history="1">
-        <w:r>
-          <w:rPr>
-            <w:rStyle w:val="Hyperlink"/>
-          </w:rPr>
-          <w:t xml:space="preserve">Exercise 3.3: Working with </w:t>
-        </w:r>
-        <w:r>
-          <w:rPr>
-            <w:rStyle w:val="Hyperlink"/>
-            <w:rFonts w:ascii="Courier New" w:hAnsi="Courier New" w:cs="Courier New"/>
-          </w:rPr>
-          <w:t>DataFrame</w:t>
-        </w:r>
-        <w:r>
-          <w:rPr>
-            <w:rStyle w:val="Hyperlink"/>
-          </w:rPr>
-          <w:t xml:space="preserve"> and </w:t>
-        </w:r>
-        <w:r>
-          <w:rPr>
-            <w:rStyle w:val="Hyperlink"/>
-            <w:rFonts w:ascii="Courier New" w:hAnsi="Courier New" w:cs="Courier New"/>
-          </w:rPr>
-          <w:t>Series</w:t>
-        </w:r>
-        <w:r>
-          <w:rPr>
-            <w:webHidden/>
-          </w:rPr>
-          <w:tab/>
-        </w:r>
-        <w:r>
-          <w:rPr>
-            <w:webHidden/>
-          </w:rPr>
-          <w:fldChar w:fldCharType="begin"/>
-        </w:r>
-        <w:r>
-          <w:rPr>
-            <w:webHidden/>
-          </w:rPr>
-          <w:instrText xml:space="preserve"> PAGEREF _Toc19861349 \h </w:instrText>
-        </w:r>
-        <w:r>
-          <w:rPr>
-            <w:webHidden/>
-          </w:rPr>
-        </w:r>
-        <w:r>
-          <w:rPr>
-            <w:webHidden/>
-          </w:rPr>
-          <w:fldChar w:fldCharType="separate"/>
-        </w:r>
-        <w:r>
-          <w:rPr>
-            <w:webHidden/>
-          </w:rPr>
-          <w:t>9</w:t>
-        </w:r>
-        <w:r>
-          <w:rPr>
-            <w:webHidden/>
-          </w:rPr>
-          <w:fldChar w:fldCharType="end"/>
-        </w:r>
-      </w:hyperlink>
-    </w:p>
-    <w:p>
-      <w:pPr>
-        <w:pStyle w:val="TOC1"/>
-        <w:rPr>
-          <w:rFonts w:asciiTheme="minorHAnsi" w:eastAsiaTheme="minorEastAsia" w:hAnsiTheme="minorHAnsi" w:cstheme="minorBidi"/>
-          <w:szCs w:val="22"/>
-          <w:lang w:eastAsia="en-US"/>
-        </w:rPr>
-      </w:pPr>
-      <w:hyperlink w:anchor="_Toc19861350" w:history="1">
-        <w:r>
-          <w:rPr>
-            <w:rStyle w:val="Hyperlink"/>
-          </w:rPr>
-          <w:t>Exercise 5.1: Working with Matplotlib</w:t>
-        </w:r>
-        <w:r>
-          <w:rPr>
-            <w:webHidden/>
-          </w:rPr>
-          <w:tab/>
-        </w:r>
-        <w:r>
-          <w:rPr>
-            <w:webHidden/>
-          </w:rPr>
-          <w:fldChar w:fldCharType="begin"/>
-        </w:r>
-        <w:r>
-          <w:rPr>
-            <w:webHidden/>
-          </w:rPr>
-          <w:instrText xml:space="preserve"> PAGEREF _Toc19861350 \h </w:instrText>
-        </w:r>
-        <w:r>
-          <w:rPr>
-            <w:webHidden/>
-          </w:rPr>
-        </w:r>
-        <w:r>
-          <w:rPr>
-            <w:webHidden/>
-          </w:rPr>
-          <w:fldChar w:fldCharType="separate"/>
-        </w:r>
-        <w:r>
-          <w:rPr>
-            <w:webHidden/>
-          </w:rPr>
-          <w:t>11</w:t>
-        </w:r>
-        <w:r>
-          <w:rPr>
-            <w:webHidden/>
-          </w:rPr>
-          <w:fldChar w:fldCharType="end"/>
-        </w:r>
-      </w:hyperlink>
-    </w:p>
-    <w:p>
       <w:r>
         <w:fldChar w:fldCharType="end"/>
       </w:r>
@@ -758,12 +622,12 @@
       <w:pPr>
         <w:pStyle w:val="Heading1"/>
       </w:pPr>
-      <w:bookmarkStart w:id="1" w:name="_Toc19861345"/>
+      <w:bookmarkStart w:id="2" w:name="_Toc20231640"/>
       <w:r>
         <w:lastRenderedPageBreak/>
         <w:t>Exercise 2.1: Array Creation</w:t>
       </w:r>
-      <w:bookmarkEnd w:id="1"/>
+      <w:bookmarkEnd w:id="2"/>
     </w:p>
     <w:p>
       <w:pPr>
@@ -864,7 +728,25 @@
           <w:szCs w:val="24"/>
           <w:lang w:eastAsia="en-US"/>
         </w:rPr>
-        <w:t xml:space="preserve">Define an </w:t>
+        <w:t xml:space="preserve">Define </w:t>
+      </w:r>
+      <w:proofErr w:type="gramStart"/>
+      <w:r>
+        <w:rPr>
+          <w:rFonts w:eastAsia="Calibri"/>
+          <w:szCs w:val="24"/>
+          <w:lang w:eastAsia="en-US"/>
+        </w:rPr>
+        <w:t>an</w:t>
+      </w:r>
+      <w:proofErr w:type="gramEnd"/>
+      <w:r>
+        <w:rPr>
+          <w:rFonts w:eastAsia="Calibri"/>
+          <w:szCs w:val="24"/>
+          <w:lang w:eastAsia="en-US"/>
+        </w:rPr>
+        <w:t xml:space="preserve"> </w:t>
       </w:r>
       <w:proofErr w:type="spellStart"/>
       <w:r>
@@ -1274,12 +1156,12 @@
       <w:pPr>
         <w:pStyle w:val="Heading1"/>
       </w:pPr>
-      <w:bookmarkStart w:id="2" w:name="_Toc19861346"/>
+      <w:bookmarkStart w:id="3" w:name="_Toc20231641"/>
       <w:r>
         <w:lastRenderedPageBreak/>
         <w:t>Exercise 2.2: Array Basic Operations</w:t>
       </w:r>
-      <w:bookmarkEnd w:id="2"/>
+      <w:bookmarkEnd w:id="3"/>
     </w:p>
     <w:p>
       <w:pPr>
@@ -1932,7 +1814,7 @@
       <w:pPr>
         <w:pStyle w:val="Heading1"/>
       </w:pPr>
-      <w:bookmarkStart w:id="3" w:name="_Toc19861347"/>
+      <w:bookmarkStart w:id="4" w:name="_Toc20231642"/>
       <w:r>
         <w:lastRenderedPageBreak/>
         <w:t>Exercise 3.1: Panda</w:t>
@@ -1949,7 +1831,7 @@
         </w:rPr>
         <w:t>Series</w:t>
       </w:r>
-      <w:bookmarkEnd w:id="3"/>
+      <w:bookmarkEnd w:id="4"/>
     </w:p>
     <w:p>
       <w:pPr>
@@ -2876,7 +2758,7 @@
       <w:pPr>
         <w:pStyle w:val="Heading1"/>
       </w:pPr>
-      <w:bookmarkStart w:id="4" w:name="_Toc19861348"/>
+      <w:bookmarkStart w:id="5" w:name="_Toc20231643"/>
       <w:r>
         <w:lastRenderedPageBreak/>
         <w:t>Exercise 3.2: Panda</w:t>
@@ -2894,7 +2776,7 @@
         </w:rPr>
         <w:t>DataFrame</w:t>
       </w:r>
-      <w:bookmarkEnd w:id="4"/>
+      <w:bookmarkEnd w:id="5"/>
       <w:proofErr w:type="spellEnd"/>
     </w:p>
     <w:p>
@@ -3416,8 +3298,6 @@
           <w:lang w:eastAsia="en-US"/>
         </w:rPr>
       </w:pPr>
-      <w:bookmarkStart w:id="5" w:name="_GoBack"/>
-      <w:bookmarkEnd w:id="5"/>
     </w:p>
     <w:sectPr>
       <w:headerReference w:type="first" r:id="rId18"/>
@@ -10927,7 +10807,7 @@
 </file>
 
 <file path=customXml/itemProps5.xml><?xml version="1.0" encoding="utf-8"?>
-<ds:datastoreItem xmlns:ds="http://schemas.openxmlformats.org/officeDocument/2006/customXml" ds:itemID="{42A495EF-BBC3-5D44-9DBA-11220AC9457E}">
+<ds:datastoreItem xmlns:ds="http://schemas.openxmlformats.org/officeDocument/2006/customXml" ds:itemID="{BA7D41C6-FAD2-463E-BCBA-C2A9C094424C}">
   <ds:schemaRefs>
     <ds:schemaRef ds:uri="http://schemas.openxmlformats.org/officeDocument/2006/bibliography"/>
   </ds:schemaRefs>

</xml_diff>

<commit_message>
New Pubs Edit 10-4-19
</commit_message>
<xml_diff>
--- a/811M-ExerciseManual.docx
+++ b/811M-ExerciseManual.docx
@@ -728,25 +728,7 @@
           <w:szCs w:val="24"/>
           <w:lang w:eastAsia="en-US"/>
         </w:rPr>
-        <w:t xml:space="preserve">Define </w:t>
-      </w:r>
-      <w:proofErr w:type="gramStart"/>
-      <w:r>
-        <w:rPr>
-          <w:rFonts w:eastAsia="Calibri"/>
-          <w:szCs w:val="24"/>
-          <w:lang w:eastAsia="en-US"/>
-        </w:rPr>
-        <w:t>an</w:t>
-      </w:r>
-      <w:proofErr w:type="gramEnd"/>
-      <w:r>
-        <w:rPr>
-          <w:rFonts w:eastAsia="Calibri"/>
-          <w:szCs w:val="24"/>
-          <w:lang w:eastAsia="en-US"/>
-        </w:rPr>
-        <w:t xml:space="preserve"> </w:t>
+        <w:t xml:space="preserve">Define an </w:t>
       </w:r>
       <w:proofErr w:type="spellStart"/>
       <w:r>
@@ -1851,7 +1833,23 @@
           <w:szCs w:val="24"/>
           <w:lang w:eastAsia="en-US"/>
         </w:rPr>
-        <w:t xml:space="preserve">The aim of this exercise is to gain some experience of working with the NumPy </w:t>
+        <w:t xml:space="preserve">The aim of this exercise is to gain some experience of working with the </w:t>
+      </w:r>
+      <w:r>
+        <w:rPr>
+          <w:rFonts w:eastAsiaTheme="minorHAnsi"/>
+          <w:szCs w:val="24"/>
+          <w:lang w:eastAsia="en-US"/>
+        </w:rPr>
+        <w:t>Pandas</w:t>
+      </w:r>
+      <w:r>
+        <w:rPr>
+          <w:rFonts w:eastAsiaTheme="minorHAnsi"/>
+          <w:szCs w:val="24"/>
+          <w:lang w:eastAsia="en-US"/>
+        </w:rPr>
+        <w:t xml:space="preserve"> </w:t>
       </w:r>
       <w:r>
         <w:rPr>
@@ -2797,7 +2795,23 @@
           <w:szCs w:val="24"/>
           <w:lang w:eastAsia="en-US"/>
         </w:rPr>
-        <w:t xml:space="preserve">The aim of this exercise is to gain some experience of working with NumPy </w:t>
+        <w:t xml:space="preserve">The aim of this exercise is to gain some experience of working with </w:t>
+      </w:r>
+      <w:r>
+        <w:rPr>
+          <w:rFonts w:eastAsiaTheme="minorHAnsi"/>
+          <w:szCs w:val="24"/>
+          <w:lang w:eastAsia="en-US"/>
+        </w:rPr>
+        <w:t>Pandas</w:t>
+      </w:r>
+      <w:r>
+        <w:rPr>
+          <w:rFonts w:eastAsiaTheme="minorHAnsi"/>
+          <w:szCs w:val="24"/>
+          <w:lang w:eastAsia="en-US"/>
+        </w:rPr>
+        <w:t xml:space="preserve"> </w:t>
       </w:r>
       <w:proofErr w:type="spellStart"/>
       <w:r>
@@ -10807,7 +10821,7 @@
 </file>
 
 <file path=customXml/itemProps5.xml><?xml version="1.0" encoding="utf-8"?>
-<ds:datastoreItem xmlns:ds="http://schemas.openxmlformats.org/officeDocument/2006/customXml" ds:itemID="{BA7D41C6-FAD2-463E-BCBA-C2A9C094424C}">
+<ds:datastoreItem xmlns:ds="http://schemas.openxmlformats.org/officeDocument/2006/customXml" ds:itemID="{FA3BA5E0-DFF6-4A39-AE4B-F34F6F2D3E47}">
   <ds:schemaRefs>
     <ds:schemaRef ds:uri="http://schemas.openxmlformats.org/officeDocument/2006/bibliography"/>
   </ds:schemaRefs>

</xml_diff>